<commit_message>
donegit add .git add .
</commit_message>
<xml_diff>
--- a/EX3_313328924_204517924.docx
+++ b/EX3_313328924_204517924.docx
@@ -4,17 +4,60 @@
   <w:body>
     <w:p>
       <w:pPr>
-        <w:rPr>
-          <w:rtl/>
-        </w:rPr>
-      </w:pPr>
-    </w:p>
-    <w:p>
-      <w:pPr>
-        <w:rPr>
-          <w:rtl/>
-        </w:rPr>
-      </w:pPr>
+        <w:jc w:val="center"/>
+        <w:rPr>
+          <w:sz w:val="28"/>
+          <w:szCs w:val="28"/>
+          <w:rtl/>
+        </w:rPr>
+      </w:pPr>
+      <w:r>
+        <w:rPr>
+          <w:rFonts w:hint="cs"/>
+          <w:sz w:val="28"/>
+          <w:szCs w:val="28"/>
+          <w:rtl/>
+        </w:rPr>
+        <w:t>מטלה 3</w:t>
+      </w:r>
+    </w:p>
+    <w:p>
+      <w:pPr>
+        <w:jc w:val="center"/>
+        <w:rPr>
+          <w:sz w:val="24"/>
+          <w:szCs w:val="24"/>
+          <w:rtl/>
+        </w:rPr>
+      </w:pPr>
+      <w:r>
+        <w:rPr>
+          <w:rFonts w:hint="cs"/>
+          <w:sz w:val="24"/>
+          <w:szCs w:val="24"/>
+          <w:rtl/>
+        </w:rPr>
+        <w:t>תמיר שילוני 313328924</w:t>
+      </w:r>
+    </w:p>
+    <w:p>
+      <w:pPr>
+        <w:jc w:val="center"/>
+        <w:rPr>
+          <w:sz w:val="24"/>
+          <w:szCs w:val="24"/>
+          <w:rtl/>
+        </w:rPr>
+      </w:pPr>
+      <w:r>
+        <w:rPr>
+          <w:rFonts w:hint="cs"/>
+          <w:sz w:val="24"/>
+          <w:szCs w:val="24"/>
+          <w:rtl/>
+        </w:rPr>
+        <w:t>עופר אבין 204517924</w:t>
+      </w:r>
     </w:p>
     <w:p>
       <w:pPr>
@@ -385,6 +428,55 @@
           <w:rFonts w:hint="cs"/>
           <w:rtl/>
         </w:rPr>
+        <w:t xml:space="preserve">הסיבה לכך שחיפוש אחר תכונה אחת קצר יותר היא, על פי התאוריה, שקיימים במוחינו מאין פילטרים לתכונות בסיסיות שונות בהן צבע, צורה וכיוצא בזה. פילטרים אלו עובדים בצורה </w:t>
+      </w:r>
+      <w:r>
+        <w:rPr>
+          <w:rFonts w:hint="cs"/>
+          <w:rtl/>
+        </w:rPr>
+        <w:t>מהירה ואין צורך במיקוד הקשב באובייקט על מנת לקלוט את התכונות בנפרד</w:t>
+      </w:r>
+      <w:r>
+        <w:rPr>
+          <w:rFonts w:hint="cs"/>
+          <w:rtl/>
+        </w:rPr>
+        <w:t>. כאשר יש צורך בשילוב של תכונות</w:t>
+      </w:r>
+      <w:r>
+        <w:rPr>
+          <w:rFonts w:hint="cs"/>
+          <w:rtl/>
+        </w:rPr>
+        <w:t>,</w:t>
+      </w:r>
+      <w:r>
+        <w:rPr>
+          <w:rFonts w:hint="cs"/>
+          <w:rtl/>
+        </w:rPr>
+        <w:t xml:space="preserve"> האינטגרציה בין </w:t>
+      </w:r>
+      <w:r>
+        <w:rPr>
+          <w:rFonts w:hint="cs"/>
+          <w:rtl/>
+        </w:rPr>
+        <w:t>העיבודים של הפילטרים השונים לוקחת זמן ויש להתמקד באובייקט על מנת להבחין בשילוב התכונות.</w:t>
+      </w:r>
+    </w:p>
+    <w:p>
+      <w:pPr>
+        <w:rPr>
+          <w:rtl/>
+        </w:rPr>
+      </w:pPr>
+      <w:r>
+        <w:rPr>
+          <w:rFonts w:hint="cs"/>
+          <w:rtl/>
+        </w:rPr>
         <w:t>בעבודה זו אנו נשחזר ניסוי בסיסי מאוד בחקר החיפוש החזותי אשר בא לבדוק את ההבדלים בזמני התגובה כאשר מחפשים אובייקט הנבדל בתכונה אחת מ</w:t>
       </w:r>
       <w:r>
@@ -521,6 +613,20 @@
           <w:rFonts w:hint="cs"/>
           <w:rtl/>
         </w:rPr>
+        <w:t>בנוסף כאשר לא תוצג מטרה נצפה כי יקח זמן לנבדקים לקבל החלטה שהיא אכן אינה קיימת. זאת מכיון שעליהם לעבור על כל הגירויים כדי להחליט זאת. לעומת זאת במקרה בו מטרה קיימת אין צורך לעבור על כל הגירויים תמיד, ברגע שרואים את המטרה ניתן להגיב כי המטרה קיימת.</w:t>
+      </w:r>
+    </w:p>
+    <w:p>
+      <w:pPr>
+        <w:rPr>
+          <w:rtl/>
+        </w:rPr>
+      </w:pPr>
+      <w:r>
+        <w:rPr>
+          <w:rFonts w:hint="cs"/>
+          <w:rtl/>
+        </w:rPr>
         <w:t>על מנת לבדוק זאת נציג לנבדק שורה של תרשימים</w:t>
       </w:r>
       <w:r>
@@ -604,7 +710,15 @@
           <w:rFonts w:hint="cs"/>
           <w:rtl/>
         </w:rPr>
-        <w:t>בצבע ובצורה. בחלק מהתרשמים לא תופיע המטרה ובחלק מהם היא תופיע ועל הנבדק להחליט האם אובייקט המטרה מופיע בתרשים ולהגיב בהתאם. את זמן החיפוש נמדוד האמצעות זמן התגובה של הנבדק. בהתאם להשערה, נצפה שכמות גדולה של מסיחים תגרום לזמן תגובה ארוך יותר ב</w:t>
+        <w:t xml:space="preserve">בצבע ובצורה. בחלק מהתרשמים לא תופיע המטרה ובחלק מהם היא תופיע ועל הנבדק להחליט האם אובייקט המטרה מופיע בתרשים ולהגיב בהתאם. את זמן החיפוש נמדוד האמצעות זמן התגובה של הנבדק. בהתאם להשערה, נצפה שכמות </w:t>
+      </w:r>
+      <w:r>
+        <w:rPr>
+          <w:rFonts w:hint="cs"/>
+          <w:rtl/>
+        </w:rPr>
+        <w:lastRenderedPageBreak/>
+        <w:t>גדולה של מסיחים תגרום לזמן תגובה ארוך יותר ב</w:t>
       </w:r>
       <w:r>
         <w:rPr>
@@ -647,41 +761,6 @@
         </w:rPr>
         <w:t xml:space="preserve"> כמות המסיחים לא תשפיע והוא ישאר נמוך.</w:t>
       </w:r>
-    </w:p>
-    <w:p>
-      <w:pPr>
-        <w:rPr>
-          <w:rtl/>
-        </w:rPr>
-      </w:pPr>
-    </w:p>
-    <w:p>
-      <w:pPr>
-        <w:rPr>
-          <w:rtl/>
-        </w:rPr>
-      </w:pPr>
-    </w:p>
-    <w:p>
-      <w:pPr>
-        <w:rPr>
-          <w:rtl/>
-        </w:rPr>
-      </w:pPr>
-    </w:p>
-    <w:p>
-      <w:pPr>
-        <w:rPr>
-          <w:rtl/>
-        </w:rPr>
-      </w:pPr>
-    </w:p>
-    <w:p>
-      <w:pPr>
-        <w:rPr>
-          <w:rtl/>
-        </w:rPr>
-      </w:pPr>
     </w:p>
     <w:p>
       <w:pPr>
@@ -704,7 +783,6 @@
           <w:szCs w:val="26"/>
           <w:rtl/>
         </w:rPr>
-        <w:lastRenderedPageBreak/>
         <w:t>שיטות</w:t>
       </w:r>
       <w:r>
@@ -863,21 +941,7 @@
           <w:rFonts w:hint="cs"/>
           <w:rtl/>
         </w:rPr>
-        <w:t>ו</w:t>
-      </w:r>
-      <w:r>
-        <w:rPr>
-          <w:rFonts w:hint="cs"/>
-          <w:rtl/>
-        </w:rPr>
-        <w:t>בכל בלוק חצי מהתרשימים מכילים מטרה וחצי לא</w:t>
-      </w:r>
-      <w:r>
-        <w:rPr>
-          <w:rFonts w:hint="cs"/>
-          <w:rtl/>
-        </w:rPr>
-        <w:t>. בזמן ריצת כל בלוק יופיעו על המסך צורות '</w:t>
+        <w:t>ובכל בלוק חצי מהתרשימים מכילים מטרה וחצי לא. בזמן ריצת כל בלוק יופיעו על המסך צורות '</w:t>
       </w:r>
       <w:r>
         <w:rPr>
@@ -1210,7 +1274,6 @@
     <w:p>
       <w:pPr>
         <w:rPr>
-          <w:rFonts w:hint="cs"/>
           <w:rtl/>
         </w:rPr>
       </w:pPr>
@@ -1247,7 +1310,6 @@
     <w:p>
       <w:pPr>
         <w:rPr>
-          <w:rFonts w:hint="cs"/>
           <w:sz w:val="16"/>
           <w:szCs w:val="16"/>
           <w:rtl/>
@@ -1555,7 +1617,6 @@
     <w:p>
       <w:pPr>
         <w:rPr>
-          <w:rFonts w:hint="cs"/>
           <w:rtl/>
         </w:rPr>
       </w:pPr>
@@ -1573,27 +1634,6 @@
         </w:rPr>
         <w:t>על הנבדק להחליט האם הוא רואה את המטרה או לא ולהגיב בהתאם. זמני התגובה נמדדים מהרגע שמופיע הגרף ועד הרגע שבו לחץ על המקש המתאים.</w:t>
       </w:r>
-    </w:p>
-    <w:p>
-      <w:pPr>
-        <w:rPr>
-          <w:rtl/>
-        </w:rPr>
-      </w:pPr>
-    </w:p>
-    <w:p>
-      <w:pPr>
-        <w:rPr>
-          <w:rtl/>
-        </w:rPr>
-      </w:pPr>
-    </w:p>
-    <w:p>
-      <w:pPr>
-        <w:rPr>
-          <w:rtl/>
-        </w:rPr>
-      </w:pPr>
     </w:p>
     <w:p>
       <w:pPr>
@@ -2296,7 +2336,6 @@
     <w:p>
       <w:pPr>
         <w:rPr>
-          <w:rFonts w:hint="cs"/>
           <w:rtl/>
         </w:rPr>
       </w:pPr>
@@ -2348,28 +2387,30 @@
           <w:rtl/>
         </w:rPr>
         <w:lastRenderedPageBreak/>
-        <w:t>מהלך הניסוי:</w:t>
-      </w:r>
-    </w:p>
-    <w:p>
-      <w:pPr>
-        <w:rPr>
-          <w:rtl/>
-        </w:rPr>
-      </w:pPr>
-      <w:r>
-        <w:rPr>
-          <w:rFonts w:hint="cs"/>
-          <w:rtl/>
-        </w:rPr>
-        <w:t>ראשית מוצגות ההוראות לנבדק, על הנבדק להחל</w:t>
-      </w:r>
-      <w:r>
-        <w:rPr>
-          <w:rFonts w:hint="cs"/>
-          <w:rtl/>
-        </w:rPr>
-        <w:t>יט בכל צעד של הניסוי האם הוא רואה את המטרה או לא. במידה והוא רואה את המטרה עליו ללחוץ על המקש '</w:t>
+        <w:t>מהל</w:t>
+      </w:r>
+      <w:bookmarkStart w:id="0" w:name="_GoBack"/>
+      <w:bookmarkEnd w:id="0"/>
+      <w:r>
+        <w:rPr>
+          <w:rFonts w:hint="cs"/>
+          <w:rtl/>
+        </w:rPr>
+        <w:t>ך הניסוי:</w:t>
+      </w:r>
+    </w:p>
+    <w:p>
+      <w:pPr>
+        <w:rPr>
+          <w:rtl/>
+        </w:rPr>
+      </w:pPr>
+      <w:r>
+        <w:rPr>
+          <w:rFonts w:hint="cs"/>
+          <w:rtl/>
+        </w:rPr>
+        <w:t>ראשית מוצגות ההוראות לנבדק, על הנבדק להחליט בכל צעד של הניסוי האם הוא רואה את המטרה או לא. במידה והוא רואה את המטרה עליו ללחוץ על המקש '</w:t>
       </w:r>
       <w:r>
         <w:t>a</w:t>
@@ -2458,6 +2499,13 @@
           <w:rtl/>
         </w:rPr>
         <w:t>' לאורך כל הבלוק.</w:t>
+      </w:r>
+      <w:r>
+        <w:rPr>
+          <w:rFonts w:hint="cs"/>
+          <w:rtl/>
+        </w:rPr>
+        <w:t xml:space="preserve"> </w:t>
       </w:r>
     </w:p>
     <w:p>
@@ -3057,21 +3105,21 @@
           <w:rFonts w:hint="cs"/>
           <w:rtl/>
         </w:rPr>
-        <w:t>לאחר שלב איסוף הנתונים ולפני שלב ניתוח הנתונים</w:t>
-      </w:r>
-      <w:r>
-        <w:rPr>
-          <w:rFonts w:hint="cs"/>
-          <w:rtl/>
-        </w:rPr>
-        <w:t xml:space="preserve"> עצמו</w:t>
-      </w:r>
-      <w:r>
-        <w:rPr>
-          <w:rFonts w:hint="cs"/>
-          <w:rtl/>
-        </w:rPr>
-        <w:t xml:space="preserve"> נבצע שלב סינון הנתונים: כל תגובה שאינה נכונה או שחורגת מגבולות זמני התגובה שנבחרו לפני הניסוי (בין 0.1 ל- 3 שניות)  יגדרו כלא תקינים ואינן ישומשו בניתוח הנתונים. ערכים שאינם תקינים יסומנו בערך </w:t>
+        <w:t xml:space="preserve">לאחר שלב איסוף הנתונים ולפני שלב ניתוח הנתונים עצמו נבצע שלב סינון הנתונים: כל תגובה שאינה נכונה או שחורגת מגבולות זמני התגובה שנבחרו לפני הניסוי (בין 0.1 ל- </w:t>
+      </w:r>
+      <w:r>
+        <w:rPr>
+          <w:rFonts w:hint="cs"/>
+          <w:rtl/>
+        </w:rPr>
+        <w:t>4</w:t>
+      </w:r>
+      <w:r>
+        <w:rPr>
+          <w:rFonts w:hint="cs"/>
+          <w:rtl/>
+        </w:rPr>
+        <w:t xml:space="preserve"> שניות)  יגדרו כלא תקינים ואינן ישומשו בניתוח הנתונים. ערכים שאינם תקינים יסומנו בערך </w:t>
       </w:r>
       <w:r>
         <w:t>false</w:t>
@@ -3255,19 +3303,37 @@
         <w:rPr>
           <w:color w:val="008000"/>
         </w:rPr>
-        <w:t>%      if has_passed == 0</w:t>
-      </w:r>
-      <w:r>
-        <w:rPr>
-          <w:color w:val="000000"/>
-        </w:rPr>
-        <w:br/>
+        <w:t xml:space="preserve">     </w:t>
+      </w:r>
+      <w:r>
+        <w:rPr>
+          <w:color w:val="000000"/>
+        </w:rPr>
+        <w:t>if has_passed == 0</w:t>
+      </w:r>
+      <w:r>
+        <w:rPr>
+          <w:color w:val="000000"/>
+        </w:rPr>
+        <w:t xml:space="preserve">  </w:t>
+      </w:r>
+      <w:r>
+        <w:rPr>
+          <w:color w:val="000000"/>
+        </w:rPr>
+        <w:tab/>
+      </w:r>
+      <w:r>
+        <w:rPr>
+          <w:color w:val="000000"/>
+        </w:rPr>
+        <w:tab/>
       </w:r>
       <w:r>
         <w:rPr>
           <w:color w:val="008000"/>
         </w:rPr>
-        <w:t>%          error('not enough correct answer per block');</w:t>
+        <w:t>%check if block is valied</w:t>
       </w:r>
       <w:r>
         <w:rPr>
@@ -3279,7 +3345,25 @@
         <w:rPr>
           <w:color w:val="008000"/>
         </w:rPr>
-        <w:t>%      end</w:t>
+        <w:t xml:space="preserve">          </w:t>
+      </w:r>
+      <w:r>
+        <w:rPr>
+          <w:color w:val="000000"/>
+        </w:rPr>
+        <w:t>error('not enough correct answer per block');</w:t>
+      </w:r>
+      <w:r>
+        <w:rPr>
+          <w:color w:val="000000"/>
+        </w:rPr>
+        <w:br/>
+      </w:r>
+      <w:r>
+        <w:rPr>
+          <w:color w:val="000000"/>
+        </w:rPr>
+        <w:t xml:space="preserve">      end</w:t>
       </w:r>
       <w:r>
         <w:rPr>
@@ -3303,31 +3387,67 @@
         <w:rPr>
           <w:color w:val="008000"/>
         </w:rPr>
-        <w:t>% if count_valid &lt; min_correct_ans</w:t>
-      </w:r>
-      <w:r>
-        <w:rPr>
-          <w:color w:val="000000"/>
-        </w:rPr>
-        <w:br/>
+        <w:t xml:space="preserve"> </w:t>
+      </w:r>
+      <w:r>
+        <w:rPr>
+          <w:color w:val="000000"/>
+        </w:rPr>
+        <w:t>if count_valid &lt; min_correct_ans</w:t>
       </w:r>
       <w:r>
         <w:rPr>
           <w:color w:val="008000"/>
         </w:rPr>
-        <w:t>%     error('not enough correct answer for expirament');</w:t>
-      </w:r>
-      <w:r>
-        <w:rPr>
-          <w:color w:val="000000"/>
-        </w:rPr>
-        <w:br/>
+        <w:t xml:space="preserve"> </w:t>
       </w:r>
       <w:r>
         <w:rPr>
           <w:color w:val="008000"/>
         </w:rPr>
-        <w:t>% end</w:t>
+        <w:tab/>
+      </w:r>
+      <w:r>
+        <w:rPr>
+          <w:color w:val="008000"/>
+        </w:rPr>
+        <w:t xml:space="preserve">%check if </w:t>
+      </w:r>
+      <w:r>
+        <w:rPr>
+          <w:color w:val="008000"/>
+        </w:rPr>
+        <w:t>expiriance</w:t>
+      </w:r>
+      <w:r>
+        <w:rPr>
+          <w:color w:val="008000"/>
+        </w:rPr>
+        <w:t xml:space="preserve"> is valied</w:t>
+      </w:r>
+      <w:r>
+        <w:rPr>
+          <w:color w:val="000000"/>
+        </w:rPr>
+        <w:br/>
+      </w:r>
+      <w:r>
+        <w:rPr>
+          <w:color w:val="000000"/>
+        </w:rPr>
+        <w:t xml:space="preserve">     error('not enough correct answer for expirament');</w:t>
+      </w:r>
+      <w:r>
+        <w:rPr>
+          <w:color w:val="000000"/>
+        </w:rPr>
+        <w:br/>
+      </w:r>
+      <w:r>
+        <w:rPr>
+          <w:color w:val="000000"/>
+        </w:rPr>
+        <w:t xml:space="preserve"> end</w:t>
       </w:r>
     </w:p>
     <w:p>
@@ -3462,7 +3582,6 @@
     <w:p>
       <w:pPr>
         <w:rPr>
-          <w:rFonts w:hint="cs"/>
           <w:rtl/>
         </w:rPr>
       </w:pPr>
@@ -3475,7 +3594,7 @@
           <w:color w:val="000000"/>
         </w:rPr>
       </w:pPr>
-      <w:bookmarkStart w:id="0" w:name="_Hlk40612533"/>
+      <w:bookmarkStart w:id="1" w:name="_Hlk40612533"/>
       <w:r>
         <w:rPr>
           <w:color w:val="008000"/>
@@ -3819,7 +3938,7 @@
         <w:br/>
         <w:t xml:space="preserve">    linear_fit(set_sizes,Expirament.All_results.mean.(scenario(2)){cond(2)});</w:t>
       </w:r>
-      <w:bookmarkEnd w:id="0"/>
+      <w:bookmarkEnd w:id="1"/>
     </w:p>
     <w:p>
       <w:pPr>
@@ -3850,45 +3969,626 @@
         </w:rPr>
       </w:pPr>
     </w:p>
-    <w:p>
-      <w:pPr>
-        <w:rPr>
-          <w:rtl/>
-        </w:rPr>
-      </w:pPr>
-    </w:p>
-    <w:p>
-      <w:pPr>
-        <w:rPr>
-          <w:rtl/>
-        </w:rPr>
-      </w:pPr>
-    </w:p>
-    <w:p>
-      <w:pPr>
-        <w:rPr>
-          <w:rtl/>
-        </w:rPr>
-      </w:pPr>
-    </w:p>
-    <w:p>
-      <w:pPr>
-        <w:rPr>
-          <w:rFonts w:hint="cs"/>
-        </w:rPr>
-      </w:pPr>
-      <w:bookmarkStart w:id="1" w:name="_GoBack"/>
-      <w:r>
-        <w:rPr>
-          <w:rFonts w:hint="cs"/>
+    <w:p/>
+    <w:p>
+      <w:pPr>
+        <w:rPr>
+          <w:rtl/>
+        </w:rPr>
+      </w:pPr>
+      <w:r>
+        <w:rPr>
+          <w:rFonts w:ascii="TimesNewRomanPSMT" w:cs="TimesNewRomanPSMT" w:hint="cs"/>
+          <w:color w:val="2F5497"/>
+          <w:sz w:val="26"/>
+          <w:szCs w:val="26"/>
+          <w:rtl/>
+        </w:rPr>
+        <w:t>דיון ומסקנות</w:t>
+      </w:r>
+      <w:r>
+        <w:rPr>
+          <w:rFonts w:ascii="TimesNewRomanPSMT" w:cs="TimesNewRomanPSMT"/>
+          <w:color w:val="2F5497"/>
+          <w:sz w:val="26"/>
+          <w:szCs w:val="26"/>
+        </w:rPr>
+        <w:t>:</w:t>
+      </w:r>
+    </w:p>
+    <w:p>
+      <w:pPr>
+        <w:rPr>
+          <w:rtl/>
+        </w:rPr>
+      </w:pPr>
+      <w:r>
+        <w:rPr>
+          <w:rFonts w:hint="cs"/>
+          <w:rtl/>
+        </w:rPr>
+        <w:lastRenderedPageBreak/>
+        <w:t>צפינו</w:t>
+      </w:r>
+      <w:r>
+        <w:rPr>
+          <w:rFonts w:hint="cs"/>
+          <w:rtl/>
+        </w:rPr>
+        <w:t xml:space="preserve"> כי ממוצע זמני ה</w:t>
+      </w:r>
+      <w:r>
+        <w:rPr>
+          <w:rFonts w:hint="cs"/>
+          <w:rtl/>
+        </w:rPr>
+        <w:t xml:space="preserve">תגובה בחיפוש מסוג </w:t>
+      </w:r>
+      <w:r>
+        <w:t>Feature</w:t>
+      </w:r>
+      <w:r>
+        <w:rPr>
+          <w:rFonts w:hint="cs"/>
+          <w:rtl/>
+        </w:rPr>
+        <w:t xml:space="preserve"> יהיו קצרים יותר מחיפוש מסוג </w:t>
+      </w:r>
+      <w:r>
+        <w:rPr>
+          <w:rFonts w:hint="cs"/>
+        </w:rPr>
+        <w:t>C</w:t>
+      </w:r>
+      <w:r>
+        <w:t>onjunction</w:t>
+      </w:r>
+      <w:r>
+        <w:rPr>
+          <w:rFonts w:hint="cs"/>
+          <w:rtl/>
+        </w:rPr>
+        <w:t xml:space="preserve">. בפרט </w:t>
+      </w:r>
+      <w:r>
+        <w:rPr>
+          <w:rFonts w:hint="cs"/>
+          <w:rtl/>
+        </w:rPr>
+        <w:t>צפינו</w:t>
+      </w:r>
+      <w:r>
+        <w:rPr>
+          <w:rFonts w:hint="cs"/>
+          <w:rtl/>
+        </w:rPr>
+        <w:t xml:space="preserve"> כי לגודל הקבוצה (מסיחים+מטרה) </w:t>
+      </w:r>
+      <w:r>
+        <w:rPr>
+          <w:rFonts w:hint="cs"/>
+          <w:rtl/>
+        </w:rPr>
+        <w:t xml:space="preserve">תהיה השפעה קטנה מאוד </w:t>
+      </w:r>
+      <w:r>
+        <w:rPr>
+          <w:rFonts w:hint="cs"/>
+          <w:rtl/>
+        </w:rPr>
+        <w:t xml:space="preserve">על זמני התגובה עבור חיפוש מסוג </w:t>
+      </w:r>
+      <w:r>
+        <w:t>Feature</w:t>
+      </w:r>
+      <w:r>
+        <w:rPr>
+          <w:rFonts w:hint="cs"/>
+          <w:rtl/>
+        </w:rPr>
+        <w:t xml:space="preserve">  ואילו עבור חיפוש מסוג </w:t>
+      </w:r>
+      <w:r>
+        <w:rPr>
+          <w:rFonts w:hint="cs"/>
+        </w:rPr>
+        <w:t>C</w:t>
+      </w:r>
+      <w:r>
+        <w:t>onjunction</w:t>
+      </w:r>
+      <w:r>
+        <w:rPr>
+          <w:rFonts w:hint="cs"/>
+          <w:rtl/>
+        </w:rPr>
+        <w:t xml:space="preserve"> אכן נראה אפקט מובהק של תלות </w:t>
+      </w:r>
+      <w:r>
+        <w:rPr>
+          <w:rFonts w:hint="cs"/>
+          <w:rtl/>
+        </w:rPr>
+        <w:t>ב</w:t>
+      </w:r>
+      <w:r>
+        <w:rPr>
+          <w:rFonts w:hint="cs"/>
+          <w:rtl/>
+        </w:rPr>
+        <w:t>גודל הקבוצה</w:t>
+      </w:r>
+      <w:r>
+        <w:rPr>
+          <w:rFonts w:hint="cs"/>
+          <w:rtl/>
+        </w:rPr>
+        <w:t xml:space="preserve"> ועליה תלולה יותר בזמן התגובה ככול שגודל הסט גדל</w:t>
+      </w:r>
+      <w:r>
+        <w:rPr>
+          <w:rFonts w:hint="cs"/>
+          <w:rtl/>
+        </w:rPr>
+        <w:t>.</w:t>
+      </w:r>
+      <w:r>
+        <w:rPr>
+          <w:rFonts w:hint="cs"/>
+          <w:rtl/>
+        </w:rPr>
+        <w:t xml:space="preserve"> בנוסף כאשר לא מוצגת מטרה הצפייה היתה שזמני התגובה יהיו גבוהים יותר</w:t>
+      </w:r>
+      <w:r>
+        <w:rPr>
+          <w:rFonts w:hint="cs"/>
+          <w:rtl/>
+        </w:rPr>
+        <w:t xml:space="preserve"> מאשר זמני התגובה כאשר המטרה מוצגת</w:t>
+      </w:r>
+      <w:r>
+        <w:rPr>
+          <w:rFonts w:hint="cs"/>
+          <w:rtl/>
+        </w:rPr>
+        <w:t>.</w:t>
+      </w:r>
+    </w:p>
+    <w:p>
+      <w:pPr>
+        <w:rPr>
+          <w:rtl/>
+        </w:rPr>
+      </w:pPr>
+      <w:r>
+        <w:rPr>
+          <w:rFonts w:hint="cs"/>
+          <w:rtl/>
+        </w:rPr>
+        <w:t>ניתן ליראות בגרף</w:t>
+      </w:r>
+      <w:r>
+        <w:rPr>
+          <w:rFonts w:hint="cs"/>
+          <w:rtl/>
+        </w:rPr>
+        <w:t xml:space="preserve"> </w:t>
+      </w:r>
+      <w:r>
+        <w:rPr>
+          <w:rFonts w:hint="cs"/>
+          <w:rtl/>
+        </w:rPr>
+        <w:t>שה</w:t>
+      </w:r>
+      <w:r>
+        <w:rPr>
+          <w:rFonts w:hint="cs"/>
+          <w:rtl/>
+        </w:rPr>
+        <w:t xml:space="preserve">תוצאות </w:t>
+      </w:r>
+      <w:r>
+        <w:rPr>
+          <w:rFonts w:hint="cs"/>
+          <w:rtl/>
+        </w:rPr>
+        <w:t xml:space="preserve">אכן תואמות את ההשערה ומחזקות ממצאים קודמים במחקר. </w:t>
+      </w:r>
+      <w:r>
+        <w:rPr>
+          <w:rFonts w:hint="cs"/>
+          <w:rtl/>
+        </w:rPr>
+        <w:t xml:space="preserve">זמני התגובה עבור חיפוש מסוג </w:t>
+      </w:r>
+      <w:r>
+        <w:rPr>
+          <w:rFonts w:hint="cs"/>
+        </w:rPr>
+        <w:t>C</w:t>
+      </w:r>
+      <w:r>
+        <w:t>onjunction</w:t>
+      </w:r>
+      <w:r>
+        <w:rPr>
+          <w:rFonts w:hint="cs"/>
+          <w:rtl/>
+        </w:rPr>
+        <w:t xml:space="preserve"> היו ארוכים יותר מאשר חיפוש מסוג </w:t>
+      </w:r>
+      <w:r>
+        <w:t>Feature</w:t>
+      </w:r>
+      <w:r>
+        <w:rPr>
+          <w:rFonts w:hint="cs"/>
+          <w:rtl/>
+        </w:rPr>
+        <w:t xml:space="preserve"> כתלות בגודל הסט</w:t>
+      </w:r>
+      <w:r>
+        <w:rPr>
+          <w:rFonts w:hint="cs"/>
+          <w:rtl/>
+        </w:rPr>
+        <w:t xml:space="preserve">. בנוסף ניתן להבחין כי המתאם בין גודל הסט לבין ממוצע זמני התגובה בחיפוש מסוג </w:t>
+      </w:r>
+      <w:r>
+        <w:rPr>
+          <w:rFonts w:hint="cs"/>
+        </w:rPr>
+        <w:t>C</w:t>
+      </w:r>
+      <w:r>
+        <w:t>onjunction</w:t>
+      </w:r>
+      <w:r>
+        <w:rPr>
+          <w:rFonts w:hint="cs"/>
+          <w:rtl/>
+        </w:rPr>
+        <w:t xml:space="preserve"> הינו חזק</w:t>
+      </w:r>
+      <w:r>
+        <w:rPr>
+          <w:rFonts w:hint="cs"/>
+          <w:rtl/>
+        </w:rPr>
+        <w:t xml:space="preserve"> (</w:t>
+      </w:r>
+      <w:r>
+        <w:rPr>
+          <w:rFonts w:hint="cs"/>
+        </w:rPr>
+        <w:t>R</w:t>
+      </w:r>
+      <w:r>
+        <w:t xml:space="preserve">=0.98179 </w:t>
+      </w:r>
+      <w:r>
+        <w:rPr>
+          <w:rFonts w:hint="cs"/>
+          <w:rtl/>
+        </w:rPr>
+        <w:t xml:space="preserve"> עם מטרה, </w:t>
+      </w:r>
+      <w:r>
+        <w:t>R=0.9919</w:t>
+      </w:r>
+      <w:r>
+        <w:rPr>
+          <w:rFonts w:hint="cs"/>
+          <w:rtl/>
+        </w:rPr>
+        <w:t xml:space="preserve"> ללא מטרה)</w:t>
+      </w:r>
+      <w:r>
+        <w:rPr>
+          <w:rFonts w:hint="cs"/>
+          <w:rtl/>
+        </w:rPr>
+        <w:t xml:space="preserve"> ומובהק </w:t>
+      </w:r>
+      <w:r>
+        <w:t>P=0.01820)</w:t>
+      </w:r>
+      <w:r>
+        <w:rPr>
+          <w:rFonts w:hint="cs"/>
+          <w:rtl/>
+        </w:rPr>
+        <w:t xml:space="preserve"> עם מטרה, </w:t>
+      </w:r>
+      <w:r>
+        <w:t>P=0.00802</w:t>
+      </w:r>
+      <w:r>
+        <w:rPr>
+          <w:rFonts w:hint="cs"/>
+          <w:rtl/>
+        </w:rPr>
+        <w:t xml:space="preserve"> ללא מטרה</w:t>
+      </w:r>
+      <w:r>
+        <w:rPr>
+          <w:rFonts w:hint="cs"/>
+          <w:rtl/>
+        </w:rPr>
+        <w:t>)</w:t>
+      </w:r>
+      <w:r>
+        <w:rPr>
+          <w:rFonts w:hint="cs"/>
+          <w:rtl/>
+        </w:rPr>
+        <w:t>.</w:t>
+      </w:r>
+      <w:r>
+        <w:rPr>
+          <w:rFonts w:hint="cs"/>
+          <w:rtl/>
+        </w:rPr>
+        <w:t xml:space="preserve"> </w:t>
+      </w:r>
+      <w:r>
+        <w:rPr>
+          <w:rFonts w:hint="cs"/>
+          <w:rtl/>
+        </w:rPr>
+        <w:t xml:space="preserve">זאת לעומת שיפוע מינורי של זמני התגובה כתלות בגודל הסט בחיפוש מסוג </w:t>
+      </w:r>
+      <w:r>
+        <w:t>Feature</w:t>
+      </w:r>
+      <w:r>
+        <w:rPr>
+          <w:rFonts w:hint="cs"/>
+          <w:rtl/>
+        </w:rPr>
+        <w:t xml:space="preserve">. </w:t>
+      </w:r>
+    </w:p>
+    <w:p>
+      <w:pPr>
+        <w:rPr>
+          <w:rtl/>
+        </w:rPr>
+      </w:pPr>
+      <w:r>
+        <w:rPr>
+          <w:rFonts w:hint="cs"/>
+          <w:rtl/>
+        </w:rPr>
+        <w:t>כפי שנאמר קודם לכן,</w:t>
+      </w:r>
+      <w:r>
+        <w:rPr>
+          <w:rFonts w:hint="cs"/>
+          <w:rtl/>
+        </w:rPr>
+        <w:t xml:space="preserve"> </w:t>
+      </w:r>
+      <w:r>
+        <w:rPr>
+          <w:rFonts w:hint="cs"/>
+          <w:rtl/>
+        </w:rPr>
+        <w:t xml:space="preserve">תוצאה זו </w:t>
+      </w:r>
+      <w:r>
+        <w:rPr>
+          <w:rFonts w:hint="cs"/>
+          <w:rtl/>
+        </w:rPr>
+        <w:t>מאששת את הדעה הרווחת בקהילה המדעית</w:t>
+      </w:r>
+      <w:r>
+        <w:rPr>
+          <w:rFonts w:hint="cs"/>
+          <w:rtl/>
+        </w:rPr>
+        <w:t xml:space="preserve"> ואת התאוריה לפיה תכונות בסיסיות שונות מחולצות באמצעות פילטרים. כאשר צבע הגירויים אחיד צורת ה '</w:t>
+      </w:r>
+      <w:r>
+        <w:rPr>
+          <w:rFonts w:hint="cs"/>
+        </w:rPr>
+        <w:t>X</w:t>
+      </w:r>
+      <w:r>
+        <w:rPr>
+          <w:rFonts w:hint="cs"/>
+          <w:rtl/>
+        </w:rPr>
+        <w:t>' קופצת לעיני הנבדק בצורה מידית מבין כל צורות ה '</w:t>
+      </w:r>
+      <w:r>
+        <w:rPr>
+          <w:rFonts w:hint="cs"/>
+        </w:rPr>
+        <w:t>O</w:t>
+      </w:r>
+      <w:r>
+        <w:rPr>
+          <w:rFonts w:hint="cs"/>
+          <w:rtl/>
+        </w:rPr>
+        <w:t xml:space="preserve">' הסובבות אותה ואין צורך לעשות חיפוש סידרתי של הגירויים. אך כאשר המטרה נבדלת גם בצבע וגם בצורה על הנבדק לבצע חיפוש שיטתי ולעבור על כל המסיחים על מנת למצוא את המטרה או להחליט שהיא איננה.  </w:t>
+      </w:r>
+      <w:r>
+        <w:rPr>
+          <w:rFonts w:hint="cs"/>
+          <w:rtl/>
+        </w:rPr>
+        <w:t xml:space="preserve"> </w:t>
+      </w:r>
+    </w:p>
+    <w:p>
+      <w:pPr>
+        <w:rPr>
+          <w:rtl/>
+        </w:rPr>
+      </w:pPr>
+      <w:r>
+        <w:rPr>
+          <w:rFonts w:hint="cs"/>
+          <w:rtl/>
+        </w:rPr>
+        <w:t>כמו כן ניתן לראות כי</w:t>
+      </w:r>
+      <w:r>
+        <w:t xml:space="preserve"> </w:t>
+      </w:r>
+      <w:r>
+        <w:rPr>
+          <w:rFonts w:hint="cs"/>
+          <w:rtl/>
+        </w:rPr>
+        <w:t>כאשר הייתה מטרה</w:t>
+      </w:r>
+      <w:r>
+        <w:rPr>
+          <w:rFonts w:hint="cs"/>
+          <w:rtl/>
+        </w:rPr>
+        <w:t xml:space="preserve"> זמני החיפוש קצרים יותר מאשר </w:t>
+      </w:r>
+      <w:r>
+        <w:rPr>
+          <w:rFonts w:hint="cs"/>
+          <w:rtl/>
+        </w:rPr>
+        <w:t>כש</w:t>
+      </w:r>
+      <w:r>
+        <w:rPr>
+          <w:rFonts w:hint="cs"/>
+          <w:rtl/>
+        </w:rPr>
+        <w:t>אין מטרת חיפוש</w:t>
+      </w:r>
+      <w:r>
+        <w:rPr>
+          <w:rFonts w:hint="cs"/>
+          <w:rtl/>
+        </w:rPr>
+        <w:t>.</w:t>
+      </w:r>
+      <w:r>
+        <w:rPr>
+          <w:rFonts w:hint="cs"/>
+          <w:rtl/>
+        </w:rPr>
+        <w:t xml:space="preserve"> </w:t>
+      </w:r>
+      <w:r>
+        <w:rPr>
+          <w:rFonts w:hint="cs"/>
+          <w:rtl/>
+        </w:rPr>
+        <w:t>זה קורה</w:t>
+      </w:r>
+      <w:r>
+        <w:rPr>
+          <w:rFonts w:hint="cs"/>
+          <w:rtl/>
+        </w:rPr>
+        <w:t xml:space="preserve"> מכיוון שכאשר הנבדק רואה את המטרה אין לו צורך להמשיך ולסרוק את המסך, הוא יכול להיות בטוח שהמטרה קיימת. זאת בניגוד לתרחיש בו אין מטרה, אז הנבדק צריך </w:t>
+      </w:r>
+      <w:r>
+        <w:rPr>
+          <w:rFonts w:hint="cs"/>
+          <w:rtl/>
+        </w:rPr>
+        <w:t>לעבור על</w:t>
+      </w:r>
+      <w:r>
+        <w:rPr>
+          <w:rFonts w:hint="cs"/>
+          <w:rtl/>
+        </w:rPr>
+        <w:t xml:space="preserve"> </w:t>
+      </w:r>
+      <w:r>
+        <w:rPr>
+          <w:rFonts w:hint="cs"/>
+          <w:rtl/>
+        </w:rPr>
+        <w:t xml:space="preserve">כל הגירויים על מנת להיות בטוח בהחלטתו. אפשר לראות כי התרחיש בו אין מטרה משפיע אפילו על חיפוש מסוג </w:t>
+      </w:r>
+      <w:r>
+        <w:rPr>
+          <w:rFonts w:hint="cs"/>
+        </w:rPr>
+        <w:t>F</w:t>
+      </w:r>
+      <w:r>
+        <w:t>eature</w:t>
+      </w:r>
+      <w:r>
+        <w:rPr>
+          <w:rFonts w:hint="cs"/>
+          <w:rtl/>
+        </w:rPr>
+        <w:t xml:space="preserve">. כאשר אין מטרה בחיפוש מסוג זה עדין יש צורך לסרוק את הגירויים כולם על מנת להיות בטוח שהמטרה איננה וזה מתבטא בעלייה בזמן התגובה כתלות בגודל הסט. אומנם עלייה זאת מתונה ביחס לחיפוש מסוג </w:t>
+      </w:r>
+      <w:r>
+        <w:t>Conjunction</w:t>
+      </w:r>
+      <w:r>
+        <w:rPr>
+          <w:rFonts w:hint="cs"/>
+          <w:rtl/>
+        </w:rPr>
+        <w:t xml:space="preserve"> </w:t>
+      </w:r>
+      <w:r>
+        <w:rPr>
+          <w:rFonts w:hint="cs"/>
+          <w:rtl/>
+        </w:rPr>
+        <w:t>אך היא קיימת.</w:t>
+      </w:r>
+      <w:r>
+        <w:rPr>
+          <w:rFonts w:hint="cs"/>
+          <w:rtl/>
+        </w:rPr>
+        <w:t xml:space="preserve">  </w:t>
+      </w:r>
+    </w:p>
+    <w:p>
+      <w:pPr>
+        <w:rPr>
+          <w:rtl/>
+        </w:rPr>
+      </w:pPr>
+    </w:p>
+    <w:p>
+      <w:pPr>
+        <w:rPr>
+          <w:rtl/>
+        </w:rPr>
+      </w:pPr>
+      <w:r>
+        <w:rPr>
           <w:noProof/>
         </w:rPr>
-        <w:lastRenderedPageBreak/>
         <w:drawing>
-          <wp:inline distT="0" distB="0" distL="0" distR="0" wp14:anchorId="4916142B" wp14:editId="3589F17B">
-            <wp:extent cx="6314772" cy="3263900"/>
+          <wp:anchor distT="0" distB="0" distL="114300" distR="114300" simplePos="0" relativeHeight="251666432" behindDoc="0" locked="0" layoutInCell="1" allowOverlap="1" wp14:anchorId="0E16FCAA" wp14:editId="03605A99">
+            <wp:simplePos x="0" y="0"/>
+            <wp:positionH relativeFrom="margin">
+              <wp:posOffset>-984250</wp:posOffset>
+            </wp:positionH>
+            <wp:positionV relativeFrom="paragraph">
+              <wp:posOffset>0</wp:posOffset>
+            </wp:positionV>
+            <wp:extent cx="7303770" cy="3889478"/>
             <wp:effectExtent l="0" t="0" r="0" b="0"/>
-            <wp:docPr id="6" name="Picture 6"/>
+            <wp:wrapNone/>
+            <wp:docPr id="11" name="Picture 11"/>
             <wp:cNvGraphicFramePr>
               <a:graphicFrameLocks xmlns:a="http://schemas.openxmlformats.org/drawingml/2006/main" noChangeAspect="1"/>
             </wp:cNvGraphicFramePr>
@@ -3896,13 +4596,13 @@
               <a:graphicData uri="http://schemas.openxmlformats.org/drawingml/2006/picture">
                 <pic:pic xmlns:pic="http://schemas.openxmlformats.org/drawingml/2006/picture">
                   <pic:nvPicPr>
-                    <pic:cNvPr id="0" name="Picture 6"/>
+                    <pic:cNvPr id="0" name="Picture 5"/>
                     <pic:cNvPicPr>
                       <a:picLocks noChangeAspect="1" noChangeArrowheads="1"/>
                     </pic:cNvPicPr>
                   </pic:nvPicPr>
                   <pic:blipFill>
-                    <a:blip r:embed="rId11" cstate="print">
+                    <a:blip r:embed="rId11">
                       <a:extLst>
                         <a:ext uri="{28A0092B-C50C-407E-A947-70E740481C1C}">
                           <a14:useLocalDpi xmlns:a14="http://schemas.microsoft.com/office/drawing/2010/main" val="0"/>
@@ -3917,7 +4617,378 @@
                   <pic:spPr bwMode="auto">
                     <a:xfrm>
                       <a:off x="0" y="0"/>
-                      <a:ext cx="6322833" cy="3268067"/>
+                      <a:ext cx="7316023" cy="3896003"/>
+                    </a:xfrm>
+                    <a:prstGeom prst="rect">
+                      <a:avLst/>
+                    </a:prstGeom>
+                    <a:noFill/>
+                    <a:ln>
+                      <a:noFill/>
+                    </a:ln>
+                  </pic:spPr>
+                </pic:pic>
+              </a:graphicData>
+            </a:graphic>
+            <wp14:sizeRelH relativeFrom="margin">
+              <wp14:pctWidth>0</wp14:pctWidth>
+            </wp14:sizeRelH>
+            <wp14:sizeRelV relativeFrom="margin">
+              <wp14:pctHeight>0</wp14:pctHeight>
+            </wp14:sizeRelV>
+          </wp:anchor>
+        </w:drawing>
+      </w:r>
+    </w:p>
+    <w:p>
+      <w:pPr>
+        <w:rPr>
+          <w:rtl/>
+        </w:rPr>
+      </w:pPr>
+    </w:p>
+    <w:p>
+      <w:pPr>
+        <w:rPr>
+          <w:rtl/>
+        </w:rPr>
+      </w:pPr>
+    </w:p>
+    <w:p>
+      <w:pPr>
+        <w:rPr>
+          <w:rtl/>
+        </w:rPr>
+      </w:pPr>
+    </w:p>
+    <w:p>
+      <w:pPr>
+        <w:rPr>
+          <w:rtl/>
+        </w:rPr>
+      </w:pPr>
+    </w:p>
+    <w:p>
+      <w:pPr>
+        <w:rPr>
+          <w:rtl/>
+        </w:rPr>
+      </w:pPr>
+    </w:p>
+    <w:p>
+      <w:pPr>
+        <w:rPr>
+          <w:rtl/>
+        </w:rPr>
+      </w:pPr>
+    </w:p>
+    <w:p>
+      <w:pPr>
+        <w:rPr>
+          <w:rtl/>
+        </w:rPr>
+      </w:pPr>
+    </w:p>
+    <w:p>
+      <w:pPr>
+        <w:rPr>
+          <w:rtl/>
+        </w:rPr>
+      </w:pPr>
+    </w:p>
+    <w:p>
+      <w:pPr>
+        <w:rPr>
+          <w:rtl/>
+        </w:rPr>
+      </w:pPr>
+    </w:p>
+    <w:p>
+      <w:pPr>
+        <w:rPr>
+          <w:rtl/>
+        </w:rPr>
+      </w:pPr>
+    </w:p>
+    <w:p>
+      <w:pPr>
+        <w:rPr>
+          <w:rtl/>
+        </w:rPr>
+      </w:pPr>
+    </w:p>
+    <w:p>
+      <w:pPr>
+        <w:rPr>
+          <w:rtl/>
+        </w:rPr>
+      </w:pPr>
+    </w:p>
+    <w:p>
+      <w:pPr>
+        <w:rPr>
+          <w:rtl/>
+        </w:rPr>
+      </w:pPr>
+    </w:p>
+    <w:p>
+      <w:pPr>
+        <w:rPr>
+          <w:rtl/>
+        </w:rPr>
+      </w:pPr>
+      <w:r>
+        <w:rPr>
+          <w:noProof/>
+        </w:rPr>
+        <w:drawing>
+          <wp:anchor distT="0" distB="0" distL="114300" distR="114300" simplePos="0" relativeHeight="251667456" behindDoc="0" locked="0" layoutInCell="1" allowOverlap="1" wp14:anchorId="0C8E3245" wp14:editId="3F7FE2F8">
+            <wp:simplePos x="0" y="0"/>
+            <wp:positionH relativeFrom="margin">
+              <wp:posOffset>-1030605</wp:posOffset>
+            </wp:positionH>
+            <wp:positionV relativeFrom="paragraph">
+              <wp:posOffset>-459740</wp:posOffset>
+            </wp:positionV>
+            <wp:extent cx="7294931" cy="3981450"/>
+            <wp:effectExtent l="0" t="0" r="1270" b="0"/>
+            <wp:wrapNone/>
+            <wp:docPr id="12" name="Picture 12"/>
+            <wp:cNvGraphicFramePr>
+              <a:graphicFrameLocks xmlns:a="http://schemas.openxmlformats.org/drawingml/2006/main" noChangeAspect="1"/>
+            </wp:cNvGraphicFramePr>
+            <a:graphic xmlns:a="http://schemas.openxmlformats.org/drawingml/2006/main">
+              <a:graphicData uri="http://schemas.openxmlformats.org/drawingml/2006/picture">
+                <pic:pic xmlns:pic="http://schemas.openxmlformats.org/drawingml/2006/picture">
+                  <pic:nvPicPr>
+                    <pic:cNvPr id="0" name="Picture 6"/>
+                    <pic:cNvPicPr>
+                      <a:picLocks noChangeAspect="1" noChangeArrowheads="1"/>
+                    </pic:cNvPicPr>
+                  </pic:nvPicPr>
+                  <pic:blipFill>
+                    <a:blip r:embed="rId12">
+                      <a:extLst>
+                        <a:ext uri="{28A0092B-C50C-407E-A947-70E740481C1C}">
+                          <a14:useLocalDpi xmlns:a14="http://schemas.microsoft.com/office/drawing/2010/main" val="0"/>
+                        </a:ext>
+                      </a:extLst>
+                    </a:blip>
+                    <a:srcRect/>
+                    <a:stretch>
+                      <a:fillRect/>
+                    </a:stretch>
+                  </pic:blipFill>
+                  <pic:spPr bwMode="auto">
+                    <a:xfrm>
+                      <a:off x="0" y="0"/>
+                      <a:ext cx="7294931" cy="3981450"/>
+                    </a:xfrm>
+                    <a:prstGeom prst="rect">
+                      <a:avLst/>
+                    </a:prstGeom>
+                    <a:noFill/>
+                    <a:ln>
+                      <a:noFill/>
+                    </a:ln>
+                  </pic:spPr>
+                </pic:pic>
+              </a:graphicData>
+            </a:graphic>
+            <wp14:sizeRelH relativeFrom="margin">
+              <wp14:pctWidth>0</wp14:pctWidth>
+            </wp14:sizeRelH>
+            <wp14:sizeRelV relativeFrom="margin">
+              <wp14:pctHeight>0</wp14:pctHeight>
+            </wp14:sizeRelV>
+          </wp:anchor>
+        </w:drawing>
+      </w:r>
+    </w:p>
+    <w:p>
+      <w:pPr>
+        <w:rPr>
+          <w:rtl/>
+        </w:rPr>
+      </w:pPr>
+    </w:p>
+    <w:p>
+      <w:pPr>
+        <w:rPr>
+          <w:rtl/>
+        </w:rPr>
+      </w:pPr>
+    </w:p>
+    <w:p>
+      <w:pPr>
+        <w:rPr>
+          <w:rtl/>
+        </w:rPr>
+      </w:pPr>
+    </w:p>
+    <w:p>
+      <w:pPr>
+        <w:rPr>
+          <w:rtl/>
+        </w:rPr>
+      </w:pPr>
+    </w:p>
+    <w:p>
+      <w:pPr>
+        <w:rPr>
+          <w:rtl/>
+        </w:rPr>
+      </w:pPr>
+    </w:p>
+    <w:p>
+      <w:pPr>
+        <w:rPr>
+          <w:rtl/>
+        </w:rPr>
+      </w:pPr>
+    </w:p>
+    <w:p>
+      <w:pPr>
+        <w:rPr>
+          <w:rtl/>
+        </w:rPr>
+      </w:pPr>
+    </w:p>
+    <w:p>
+      <w:pPr>
+        <w:rPr>
+          <w:rtl/>
+        </w:rPr>
+      </w:pPr>
+    </w:p>
+    <w:p>
+      <w:pPr>
+        <w:rPr>
+          <w:rtl/>
+        </w:rPr>
+      </w:pPr>
+    </w:p>
+    <w:p>
+      <w:pPr>
+        <w:rPr>
+          <w:rtl/>
+        </w:rPr>
+      </w:pPr>
+    </w:p>
+    <w:p>
+      <w:pPr>
+        <w:rPr>
+          <w:rtl/>
+        </w:rPr>
+      </w:pPr>
+    </w:p>
+    <w:p>
+      <w:pPr>
+        <w:rPr>
+          <w:rtl/>
+        </w:rPr>
+      </w:pPr>
+    </w:p>
+    <w:p>
+      <w:pPr>
+        <w:rPr>
+          <w:rtl/>
+        </w:rPr>
+      </w:pPr>
+    </w:p>
+    <w:p>
+      <w:pPr>
+        <w:rPr>
+          <w:rtl/>
+        </w:rPr>
+      </w:pPr>
+    </w:p>
+    <w:p>
+      <w:pPr>
+        <w:rPr>
+          <w:rtl/>
+        </w:rPr>
+      </w:pPr>
+      <w:r>
+        <w:rPr>
+          <w:rFonts w:hint="cs"/>
+          <w:rtl/>
+        </w:rPr>
+        <w:t>ה</w:t>
+      </w:r>
+      <w:r>
+        <w:rPr>
+          <w:rFonts w:hint="cs"/>
+          <w:rtl/>
+        </w:rPr>
+        <w:t>נת</w:t>
+      </w:r>
+      <w:r>
+        <w:rPr>
+          <w:rFonts w:hint="cs"/>
+          <w:rtl/>
+        </w:rPr>
+        <w:t>ונים המוצגים נלקחו מהרצת הניסוי כאשר אנו משמשים כנבדק (ולא ריצה אוטומטית)</w:t>
+      </w:r>
+    </w:p>
+    <w:p>
+      <w:pPr>
+        <w:rPr>
+          <w:rtl/>
+        </w:rPr>
+      </w:pPr>
+      <w:r>
+        <w:rPr>
+          <w:rFonts w:hint="cs"/>
+          <w:rtl/>
+        </w:rPr>
+        <w:t xml:space="preserve"> </w:t>
+      </w:r>
+    </w:p>
+    <w:p>
+      <w:pPr>
+        <w:rPr>
+          <w:rtl/>
+        </w:rPr>
+      </w:pPr>
+      <w:r>
+        <w:rPr>
+          <w:noProof/>
+        </w:rPr>
+        <w:drawing>
+          <wp:inline distT="0" distB="0" distL="0" distR="0" wp14:anchorId="4C2364EF" wp14:editId="15C426E2">
+            <wp:extent cx="5191233" cy="1606550"/>
+            <wp:effectExtent l="0" t="0" r="9525" b="0"/>
+            <wp:docPr id="13" name="Picture 13"/>
+            <wp:cNvGraphicFramePr>
+              <a:graphicFrameLocks xmlns:a="http://schemas.openxmlformats.org/drawingml/2006/main" noChangeAspect="1"/>
+            </wp:cNvGraphicFramePr>
+            <a:graphic xmlns:a="http://schemas.openxmlformats.org/drawingml/2006/main">
+              <a:graphicData uri="http://schemas.openxmlformats.org/drawingml/2006/picture">
+                <pic:pic xmlns:pic="http://schemas.openxmlformats.org/drawingml/2006/picture">
+                  <pic:nvPicPr>
+                    <pic:cNvPr id="0" name="Picture 7"/>
+                    <pic:cNvPicPr>
+                      <a:picLocks noChangeAspect="1" noChangeArrowheads="1"/>
+                    </pic:cNvPicPr>
+                  </pic:nvPicPr>
+                  <pic:blipFill>
+                    <a:blip r:embed="rId13">
+                      <a:extLst>
+                        <a:ext uri="{28A0092B-C50C-407E-A947-70E740481C1C}">
+                          <a14:useLocalDpi xmlns:a14="http://schemas.microsoft.com/office/drawing/2010/main" val="0"/>
+                        </a:ext>
+                      </a:extLst>
+                    </a:blip>
+                    <a:srcRect/>
+                    <a:stretch>
+                      <a:fillRect/>
+                    </a:stretch>
+                  </pic:blipFill>
+                  <pic:spPr bwMode="auto">
+                    <a:xfrm>
+                      <a:off x="0" y="0"/>
+                      <a:ext cx="5236592" cy="1620587"/>
                     </a:xfrm>
                     <a:prstGeom prst="rect">
                       <a:avLst/>
@@ -3934,11 +5005,34 @@
         </w:drawing>
       </w:r>
     </w:p>
-    <w:bookmarkEnd w:id="1"/>
-    <w:p>
-      <w:pPr>
-        <w:rPr>
-          <w:rFonts w:hint="cs"/>
+    <w:p>
+      <w:pPr>
+        <w:rPr>
+          <w:rFonts w:hint="cs"/>
+          <w:rtl/>
+        </w:rPr>
+      </w:pPr>
+    </w:p>
+    <w:p/>
+    <w:p>
+      <w:pPr>
+        <w:rPr>
+          <w:rFonts w:hint="cs"/>
+          <w:rtl/>
+        </w:rPr>
+      </w:pPr>
+    </w:p>
+    <w:p>
+      <w:pPr>
+        <w:rPr>
+          <w:rtl/>
+        </w:rPr>
+      </w:pPr>
+    </w:p>
+    <w:p/>
+    <w:p>
+      <w:pPr>
+        <w:rPr>
           <w:rtl/>
         </w:rPr>
       </w:pPr>
@@ -3948,60 +5042,6 @@
           <w:rtl/>
         </w:rPr>
         <w:t xml:space="preserve">  </w:t>
-      </w:r>
-      <w:r>
-        <w:rPr>
-          <w:rFonts w:hint="cs"/>
-          <w:noProof/>
-        </w:rPr>
-        <w:drawing>
-          <wp:inline distT="0" distB="0" distL="0" distR="0" wp14:anchorId="0ABFF115" wp14:editId="154D3756">
-            <wp:extent cx="6159500" cy="3295620"/>
-            <wp:effectExtent l="0" t="0" r="0" b="635"/>
-            <wp:docPr id="7" name="Picture 7"/>
-            <wp:cNvGraphicFramePr>
-              <a:graphicFrameLocks xmlns:a="http://schemas.openxmlformats.org/drawingml/2006/main" noChangeAspect="1"/>
-            </wp:cNvGraphicFramePr>
-            <a:graphic xmlns:a="http://schemas.openxmlformats.org/drawingml/2006/main">
-              <a:graphicData uri="http://schemas.openxmlformats.org/drawingml/2006/picture">
-                <pic:pic xmlns:pic="http://schemas.openxmlformats.org/drawingml/2006/picture">
-                  <pic:nvPicPr>
-                    <pic:cNvPr id="0" name="Picture 7"/>
-                    <pic:cNvPicPr>
-                      <a:picLocks noChangeAspect="1" noChangeArrowheads="1"/>
-                    </pic:cNvPicPr>
-                  </pic:nvPicPr>
-                  <pic:blipFill>
-                    <a:blip r:embed="rId12" cstate="print">
-                      <a:extLst>
-                        <a:ext uri="{28A0092B-C50C-407E-A947-70E740481C1C}">
-                          <a14:useLocalDpi xmlns:a14="http://schemas.microsoft.com/office/drawing/2010/main" val="0"/>
-                        </a:ext>
-                      </a:extLst>
-                    </a:blip>
-                    <a:srcRect/>
-                    <a:stretch>
-                      <a:fillRect/>
-                    </a:stretch>
-                  </pic:blipFill>
-                  <pic:spPr bwMode="auto">
-                    <a:xfrm>
-                      <a:off x="0" y="0"/>
-                      <a:ext cx="6194928" cy="3314575"/>
-                    </a:xfrm>
-                    <a:prstGeom prst="rect">
-                      <a:avLst/>
-                    </a:prstGeom>
-                    <a:noFill/>
-                    <a:ln>
-                      <a:noFill/>
-                    </a:ln>
-                  </pic:spPr>
-                </pic:pic>
-              </a:graphicData>
-            </a:graphic>
-          </wp:inline>
-        </w:drawing>
       </w:r>
     </w:p>
     <w:sectPr>
@@ -4310,7 +5350,6 @@
     <w:lsdException w:name="HTML Sample" w:semiHidden="1" w:unhideWhenUsed="1"/>
     <w:lsdException w:name="HTML Typewriter" w:semiHidden="1" w:unhideWhenUsed="1"/>
     <w:lsdException w:name="HTML Variable" w:semiHidden="1" w:unhideWhenUsed="1"/>
-    <w:lsdException w:name="Normal Table" w:semiHidden="1" w:unhideWhenUsed="1"/>
     <w:lsdException w:name="annotation subject" w:semiHidden="1" w:unhideWhenUsed="1"/>
     <w:lsdException w:name="No List" w:semiHidden="1" w:unhideWhenUsed="1"/>
     <w:lsdException w:name="Outline List 1" w:semiHidden="1" w:unhideWhenUsed="1"/>
@@ -4357,10 +5396,8 @@
     <w:lsdException w:name="Table Subtle 2" w:semiHidden="1" w:unhideWhenUsed="1"/>
     <w:lsdException w:name="Table Web 1" w:semiHidden="1" w:unhideWhenUsed="1"/>
     <w:lsdException w:name="Table Web 2" w:semiHidden="1" w:unhideWhenUsed="1"/>
-    <w:lsdException w:name="Table Web 3" w:semiHidden="1" w:unhideWhenUsed="1"/>
     <w:lsdException w:name="Balloon Text" w:semiHidden="1" w:unhideWhenUsed="1"/>
     <w:lsdException w:name="Table Grid" w:uiPriority="39"/>
-    <w:lsdException w:name="Table Theme" w:semiHidden="1" w:unhideWhenUsed="1"/>
     <w:lsdException w:name="Placeholder Text" w:semiHidden="1"/>
     <w:lsdException w:name="No Spacing" w:uiPriority="1" w:qFormat="1"/>
     <w:lsdException w:name="Light Shading" w:uiPriority="60"/>

</xml_diff>